<commit_message>
add schemas to lab 4
</commit_message>
<xml_diff>
--- a/лабораторная 4/Документ Microsoft Word.docx
+++ b/лабораторная 4/Документ Microsoft Word.docx
@@ -3,8 +3,19 @@
 <w:document xmlns:wpc="http://schemas.microsoft.com/office/word/2010/wordprocessingCanvas" xmlns:cx="http://schemas.microsoft.com/office/drawing/2014/chartex" xmlns:cx1="http://schemas.microsoft.com/office/drawing/2015/9/8/chartex" xmlns:cx2="http://schemas.microsoft.com/office/drawing/2015/10/21/chartex" xmlns:cx3="http://schemas.microsoft.com/office/drawing/2016/5/9/chartex" xmlns:cx4="http://schemas.microsoft.com/office/drawing/2016/5/10/chartex" xmlns:cx5="http://schemas.microsoft.com/office/drawing/2016/5/11/chartex" xmlns:cx6="http://schemas.microsoft.com/office/drawing/2016/5/12/chartex" xmlns:cx7="http://schemas.microsoft.com/office/drawing/2016/5/13/chartex" xmlns:cx8="http://schemas.microsoft.com/office/drawing/2016/5/14/chartex" xmlns:mc="http://schemas.openxmlformats.org/markup-compatibility/2006" xmlns:aink="http://schemas.microsoft.com/office/drawing/2016/ink" xmlns:am3d="http://schemas.microsoft.com/office/drawing/2017/model3d" xmlns:o="urn:schemas-microsoft-com:office:office" xmlns:oel="http://schemas.microsoft.com/office/2019/extlst" xmlns:r="http://schemas.openxmlformats.org/officeDocument/2006/relationships" xmlns:m="http://schemas.openxmlformats.org/officeDocument/2006/math" xmlns:v="urn:schemas-microsoft-com:vml" xmlns:wp14="http://schemas.microsoft.com/office/word/2010/wordprocessingDrawing" xmlns:wp="http://schemas.openxmlformats.org/drawingml/2006/wordprocessingDrawing" xmlns:w10="urn:schemas-microsoft-com:office:word" xmlns:w="http://schemas.openxmlformats.org/wordprocessingml/2006/main" xmlns:w14="http://schemas.microsoft.com/office/word/2010/wordml" xmlns:w15="http://schemas.microsoft.com/office/word/2012/wordml" xmlns:w16cex="http://schemas.microsoft.com/office/word/2018/wordml/cex" xmlns:w16cid="http://schemas.microsoft.com/office/word/2016/wordml/cid" xmlns:w16="http://schemas.microsoft.com/office/word/2018/wordml" xmlns:w16du="http://schemas.microsoft.com/office/word/2023/wordml/word16du" xmlns:w16sdtdh="http://schemas.microsoft.com/office/word/2020/wordml/sdtdatahash" xmlns:w16sdtfl="http://schemas.microsoft.com/office/word/2024/wordml/sdtformatlock" xmlns:w16se="http://schemas.microsoft.com/office/word/2015/wordml/symex" xmlns:wpg="http://schemas.microsoft.com/office/word/2010/wordprocessingGroup" xmlns:wpi="http://schemas.microsoft.com/office/word/2010/wordprocessingInk" xmlns:wne="http://schemas.microsoft.com/office/word/2006/wordml" xmlns:wps="http://schemas.microsoft.com/office/word/2010/wordprocessingShape" mc:Ignorable="w14 w15 w16se w16cid w16 w16cex w16sdtdh w16sdtfl w16du wp14">
   <w:body>
     <w:p>
-      <w:r>
-        <w:t>Задание 1</w:t>
+      <w:pPr>
+        <w:rPr>
+          <w:lang w:val="en-US"/>
+        </w:rPr>
+      </w:pPr>
+      <w:r>
+        <w:t>Задание</w:t>
+      </w:r>
+      <w:r>
+        <w:rPr>
+          <w:lang w:val="en-US"/>
+        </w:rPr>
+        <w:t xml:space="preserve"> 1</w:t>
       </w:r>
     </w:p>
     <w:p>
@@ -43,21 +54,7 @@
         <w:rPr>
           <w:lang w:val="en-US"/>
         </w:rPr>
-        <w:t xml:space="preserve">    public partial class Form</w:t>
-      </w:r>
-      <w:proofErr w:type="gramStart"/>
-      <w:r>
-        <w:rPr>
-          <w:lang w:val="en-US"/>
-        </w:rPr>
-        <w:t>1 :</w:t>
-      </w:r>
-      <w:proofErr w:type="gramEnd"/>
-      <w:r>
-        <w:rPr>
-          <w:lang w:val="en-US"/>
-        </w:rPr>
-        <w:t xml:space="preserve"> Form</w:t>
+        <w:t xml:space="preserve">    public partial class Form1 : Form</w:t>
       </w:r>
     </w:p>
     <w:p>
@@ -109,29 +106,219 @@
         <w:rPr>
           <w:lang w:val="en-US"/>
         </w:rPr>
+        <w:t xml:space="preserve">            InitializeComponent();</w:t>
+      </w:r>
+    </w:p>
+    <w:p>
+      <w:pPr>
+        <w:rPr>
+          <w:lang w:val="en-US"/>
+        </w:rPr>
+      </w:pPr>
+      <w:r>
+        <w:rPr>
+          <w:lang w:val="en-US"/>
+        </w:rPr>
+        <w:t xml:space="preserve">        }</w:t>
+      </w:r>
+    </w:p>
+    <w:p>
+      <w:pPr>
+        <w:rPr>
+          <w:lang w:val="en-US"/>
+        </w:rPr>
+      </w:pPr>
+    </w:p>
+    <w:p>
+      <w:pPr>
+        <w:rPr>
+          <w:lang w:val="en-US"/>
+        </w:rPr>
+      </w:pPr>
+      <w:r>
+        <w:rPr>
+          <w:lang w:val="en-US"/>
+        </w:rPr>
+        <w:t xml:space="preserve">        static long CalculateFactorial(int n)</w:t>
+      </w:r>
+    </w:p>
+    <w:p>
+      <w:pPr>
+        <w:rPr>
+          <w:lang w:val="en-US"/>
+        </w:rPr>
+      </w:pPr>
+      <w:r>
+        <w:rPr>
+          <w:lang w:val="en-US"/>
+        </w:rPr>
+        <w:t xml:space="preserve">        {</w:t>
+      </w:r>
+    </w:p>
+    <w:p>
+      <w:pPr>
+        <w:rPr>
+          <w:lang w:val="en-US"/>
+        </w:rPr>
+      </w:pPr>
+      <w:r>
+        <w:rPr>
+          <w:lang w:val="en-US"/>
+        </w:rPr>
+        <w:t xml:space="preserve">            if (n &lt; 0)</w:t>
+      </w:r>
+    </w:p>
+    <w:p>
+      <w:pPr>
+        <w:rPr>
+          <w:lang w:val="en-US"/>
+        </w:rPr>
+      </w:pPr>
+      <w:r>
+        <w:rPr>
+          <w:lang w:val="en-US"/>
+        </w:rPr>
+        <w:t xml:space="preserve">            {</w:t>
+      </w:r>
+    </w:p>
+    <w:p>
+      <w:r>
+        <w:rPr>
+          <w:lang w:val="en-US"/>
+        </w:rPr>
+        <w:t xml:space="preserve">                throw</w:t>
+      </w:r>
+      <w:r>
+        <w:t xml:space="preserve"> </w:t>
+      </w:r>
+      <w:r>
+        <w:rPr>
+          <w:lang w:val="en-US"/>
+        </w:rPr>
+        <w:t>new</w:t>
+      </w:r>
+      <w:r>
+        <w:t xml:space="preserve"> </w:t>
+      </w:r>
+      <w:r>
+        <w:rPr>
+          <w:lang w:val="en-US"/>
+        </w:rPr>
+        <w:t>ArgumentException</w:t>
+      </w:r>
+      <w:r>
+        <w:t>("</w:t>
+      </w:r>
+      <w:r>
+        <w:t>Число</w:t>
+      </w:r>
+      <w:r>
+        <w:t xml:space="preserve"> </w:t>
+      </w:r>
+      <w:r>
+        <w:t>должно</w:t>
+      </w:r>
+      <w:r>
+        <w:t xml:space="preserve"> </w:t>
+      </w:r>
+      <w:r>
+        <w:t>быть</w:t>
+      </w:r>
+      <w:r>
+        <w:t xml:space="preserve"> </w:t>
+      </w:r>
+      <w:r>
+        <w:t>натуральным</w:t>
+      </w:r>
+      <w:r>
+        <w:t>.");</w:t>
+      </w:r>
+    </w:p>
+    <w:p>
+      <w:pPr>
+        <w:rPr>
+          <w:lang w:val="en-US"/>
+        </w:rPr>
+      </w:pPr>
+      <w:r>
         <w:t xml:space="preserve">            </w:t>
       </w:r>
-      <w:proofErr w:type="spellStart"/>
-      <w:proofErr w:type="gramStart"/>
-      <w:r>
-        <w:rPr>
-          <w:lang w:val="en-US"/>
-        </w:rPr>
-        <w:t>InitializeComponent</w:t>
-      </w:r>
-      <w:proofErr w:type="spellEnd"/>
-      <w:r>
-        <w:rPr>
-          <w:lang w:val="en-US"/>
-        </w:rPr>
-        <w:t>(</w:t>
-      </w:r>
-      <w:proofErr w:type="gramEnd"/>
-      <w:r>
-        <w:rPr>
-          <w:lang w:val="en-US"/>
-        </w:rPr>
-        <w:t>);</w:t>
+      <w:r>
+        <w:rPr>
+          <w:lang w:val="en-US"/>
+        </w:rPr>
+        <w:t>}</w:t>
+      </w:r>
+    </w:p>
+    <w:p>
+      <w:pPr>
+        <w:rPr>
+          <w:lang w:val="en-US"/>
+        </w:rPr>
+      </w:pPr>
+      <w:r>
+        <w:rPr>
+          <w:lang w:val="en-US"/>
+        </w:rPr>
+        <w:t xml:space="preserve">            long result = 1;</w:t>
+      </w:r>
+    </w:p>
+    <w:p>
+      <w:pPr>
+        <w:rPr>
+          <w:lang w:val="en-US"/>
+        </w:rPr>
+      </w:pPr>
+      <w:r>
+        <w:rPr>
+          <w:lang w:val="en-US"/>
+        </w:rPr>
+        <w:t xml:space="preserve">            for (int i = 2; i &lt;= n; i++)</w:t>
+      </w:r>
+    </w:p>
+    <w:p>
+      <w:r>
+        <w:rPr>
+          <w:lang w:val="en-US"/>
+        </w:rPr>
+        <w:t xml:space="preserve">            </w:t>
+      </w:r>
+      <w:r>
+        <w:t>{</w:t>
+      </w:r>
+    </w:p>
+    <w:p>
+      <w:r>
+        <w:t xml:space="preserve">                result *= i;</w:t>
+      </w:r>
+    </w:p>
+    <w:p>
+      <w:pPr>
+        <w:rPr>
+          <w:lang w:val="en-US"/>
+        </w:rPr>
+      </w:pPr>
+      <w:r>
+        <w:t xml:space="preserve">            </w:t>
+      </w:r>
+      <w:r>
+        <w:rPr>
+          <w:lang w:val="en-US"/>
+        </w:rPr>
+        <w:t>}</w:t>
+      </w:r>
+    </w:p>
+    <w:p>
+      <w:pPr>
+        <w:rPr>
+          <w:lang w:val="en-US"/>
+        </w:rPr>
+      </w:pPr>
+      <w:r>
+        <w:rPr>
+          <w:lang w:val="en-US"/>
+        </w:rPr>
+        <w:t xml:space="preserve">            return result;</w:t>
       </w:r>
     </w:p>
     <w:p>
@@ -164,29 +351,7 @@
         <w:rPr>
           <w:lang w:val="en-US"/>
         </w:rPr>
-        <w:t xml:space="preserve">        static long </w:t>
-      </w:r>
-      <w:proofErr w:type="spellStart"/>
-      <w:proofErr w:type="gramStart"/>
-      <w:r>
-        <w:rPr>
-          <w:lang w:val="en-US"/>
-        </w:rPr>
-        <w:t>CalculateFactorial</w:t>
-      </w:r>
-      <w:proofErr w:type="spellEnd"/>
-      <w:r>
-        <w:rPr>
-          <w:lang w:val="en-US"/>
-        </w:rPr>
-        <w:t>(</w:t>
-      </w:r>
-      <w:proofErr w:type="gramEnd"/>
-      <w:r>
-        <w:rPr>
-          <w:lang w:val="en-US"/>
-        </w:rPr>
-        <w:t>int n)</w:t>
+        <w:t xml:space="preserve">        private void button1_Click(object sender, EventArgs e)</w:t>
       </w:r>
     </w:p>
     <w:p>
@@ -212,410 +377,98 @@
         <w:rPr>
           <w:lang w:val="en-US"/>
         </w:rPr>
-        <w:t xml:space="preserve">            if (n &lt; 0)</w:t>
-      </w:r>
-    </w:p>
-    <w:p>
-      <w:pPr>
-        <w:rPr>
-          <w:lang w:val="en-US"/>
-        </w:rPr>
-      </w:pPr>
-      <w:r>
-        <w:rPr>
-          <w:lang w:val="en-US"/>
-        </w:rPr>
-        <w:t xml:space="preserve">            {</w:t>
-      </w:r>
-    </w:p>
-    <w:p>
-      <w:pPr>
-        <w:rPr>
-          <w:lang w:val="en-US"/>
-        </w:rPr>
-      </w:pPr>
-      <w:r>
-        <w:rPr>
-          <w:lang w:val="en-US"/>
-        </w:rPr>
-        <w:t xml:space="preserve">                throw new </w:t>
-      </w:r>
-      <w:proofErr w:type="spellStart"/>
-      <w:proofErr w:type="gramStart"/>
-      <w:r>
-        <w:rPr>
-          <w:lang w:val="en-US"/>
-        </w:rPr>
-        <w:t>ArgumentException</w:t>
-      </w:r>
-      <w:proofErr w:type="spellEnd"/>
-      <w:r>
-        <w:rPr>
-          <w:lang w:val="en-US"/>
-        </w:rPr>
-        <w:t>(</w:t>
-      </w:r>
-      <w:proofErr w:type="gramEnd"/>
-      <w:r>
-        <w:rPr>
-          <w:lang w:val="en-US"/>
-        </w:rPr>
-        <w:t>"</w:t>
-      </w:r>
-      <w:r>
-        <w:t>Число</w:t>
-      </w:r>
-      <w:r>
-        <w:rPr>
-          <w:lang w:val="en-US"/>
-        </w:rPr>
-        <w:t xml:space="preserve"> </w:t>
-      </w:r>
-      <w:r>
-        <w:t>должно</w:t>
-      </w:r>
-      <w:r>
-        <w:rPr>
-          <w:lang w:val="en-US"/>
-        </w:rPr>
-        <w:t xml:space="preserve"> </w:t>
-      </w:r>
-      <w:r>
-        <w:t>быть</w:t>
-      </w:r>
-      <w:r>
-        <w:rPr>
-          <w:lang w:val="en-US"/>
-        </w:rPr>
-        <w:t xml:space="preserve"> </w:t>
-      </w:r>
-      <w:r>
-        <w:t>натуральным</w:t>
-      </w:r>
-      <w:r>
-        <w:rPr>
-          <w:lang w:val="en-US"/>
-        </w:rPr>
-        <w:t>.");</w:t>
-      </w:r>
-    </w:p>
-    <w:p>
-      <w:pPr>
-        <w:rPr>
-          <w:lang w:val="en-US"/>
-        </w:rPr>
-      </w:pPr>
-      <w:r>
-        <w:rPr>
-          <w:lang w:val="en-US"/>
-        </w:rPr>
-        <w:t xml:space="preserve">            }</w:t>
-      </w:r>
-    </w:p>
-    <w:p>
-      <w:pPr>
-        <w:rPr>
-          <w:lang w:val="en-US"/>
-        </w:rPr>
-      </w:pPr>
-    </w:p>
-    <w:p>
-      <w:pPr>
-        <w:rPr>
-          <w:lang w:val="en-US"/>
-        </w:rPr>
-      </w:pPr>
-      <w:r>
-        <w:rPr>
-          <w:lang w:val="en-US"/>
-        </w:rPr>
-        <w:t xml:space="preserve">            long result = 1;</w:t>
-      </w:r>
-    </w:p>
-    <w:p>
-      <w:pPr>
-        <w:rPr>
-          <w:lang w:val="en-US"/>
-        </w:rPr>
-      </w:pPr>
-      <w:r>
-        <w:rPr>
-          <w:lang w:val="en-US"/>
-        </w:rPr>
-        <w:t xml:space="preserve">            for (int </w:t>
-      </w:r>
-      <w:proofErr w:type="spellStart"/>
-      <w:r>
-        <w:rPr>
-          <w:lang w:val="en-US"/>
-        </w:rPr>
-        <w:t>i</w:t>
-      </w:r>
-      <w:proofErr w:type="spellEnd"/>
-      <w:r>
-        <w:rPr>
-          <w:lang w:val="en-US"/>
-        </w:rPr>
-        <w:t xml:space="preserve"> = 2; </w:t>
-      </w:r>
-      <w:proofErr w:type="spellStart"/>
-      <w:r>
-        <w:rPr>
-          <w:lang w:val="en-US"/>
-        </w:rPr>
-        <w:t>i</w:t>
-      </w:r>
-      <w:proofErr w:type="spellEnd"/>
-      <w:r>
-        <w:rPr>
-          <w:lang w:val="en-US"/>
-        </w:rPr>
-        <w:t xml:space="preserve"> &lt;= n; </w:t>
-      </w:r>
-      <w:proofErr w:type="spellStart"/>
-      <w:r>
-        <w:rPr>
-          <w:lang w:val="en-US"/>
-        </w:rPr>
-        <w:t>i</w:t>
-      </w:r>
-      <w:proofErr w:type="spellEnd"/>
-      <w:r>
-        <w:rPr>
-          <w:lang w:val="en-US"/>
-        </w:rPr>
-        <w:t>++)</w:t>
-      </w:r>
-    </w:p>
-    <w:p>
-      <w:r>
-        <w:rPr>
-          <w:lang w:val="en-US"/>
-        </w:rPr>
-        <w:t xml:space="preserve">            </w:t>
-      </w:r>
-      <w:r>
-        <w:t>{</w:t>
-      </w:r>
-    </w:p>
-    <w:p>
-      <w:r>
-        <w:t xml:space="preserve">                </w:t>
-      </w:r>
-      <w:proofErr w:type="spellStart"/>
-      <w:r>
-        <w:t>result</w:t>
-      </w:r>
-      <w:proofErr w:type="spellEnd"/>
-      <w:r>
-        <w:t xml:space="preserve"> *= i;</w:t>
-      </w:r>
-    </w:p>
-    <w:p>
-      <w:pPr>
-        <w:rPr>
-          <w:lang w:val="en-US"/>
-        </w:rPr>
-      </w:pPr>
-      <w:r>
-        <w:t xml:space="preserve">            </w:t>
-      </w:r>
-      <w:r>
-        <w:rPr>
-          <w:lang w:val="en-US"/>
-        </w:rPr>
+        <w:t xml:space="preserve">            int n = int.Parse(textBox1.Text);</w:t>
+      </w:r>
+    </w:p>
+    <w:p>
+      <w:pPr>
+        <w:rPr>
+          <w:lang w:val="en-US"/>
+        </w:rPr>
+      </w:pPr>
+      <w:r>
+        <w:rPr>
+          <w:lang w:val="en-US"/>
+        </w:rPr>
+        <w:t xml:space="preserve">            textBox2.Text = CalculateFactorial(n).ToString();</w:t>
+      </w:r>
+    </w:p>
+    <w:p>
+      <w:r>
+        <w:rPr>
+          <w:lang w:val="en-US"/>
+        </w:rPr>
+        <w:t xml:space="preserve">        </w:t>
+      </w:r>
+      <w:r>
         <w:t>}</w:t>
       </w:r>
     </w:p>
     <w:p>
-      <w:pPr>
-        <w:rPr>
-          <w:lang w:val="en-US"/>
-        </w:rPr>
-      </w:pPr>
-      <w:r>
-        <w:rPr>
-          <w:lang w:val="en-US"/>
-        </w:rPr>
-        <w:t xml:space="preserve">            return result;</w:t>
-      </w:r>
-    </w:p>
-    <w:p>
-      <w:pPr>
-        <w:rPr>
-          <w:lang w:val="en-US"/>
-        </w:rPr>
-      </w:pPr>
-      <w:r>
-        <w:rPr>
-          <w:lang w:val="en-US"/>
-        </w:rPr>
-        <w:t xml:space="preserve">        }</w:t>
-      </w:r>
-    </w:p>
-    <w:p>
-      <w:pPr>
-        <w:rPr>
-          <w:lang w:val="en-US"/>
-        </w:rPr>
-      </w:pPr>
-    </w:p>
-    <w:p>
-      <w:pPr>
-        <w:rPr>
-          <w:lang w:val="en-US"/>
-        </w:rPr>
-      </w:pPr>
-      <w:r>
-        <w:rPr>
-          <w:lang w:val="en-US"/>
-        </w:rPr>
-        <w:t xml:space="preserve">        private void button1_</w:t>
-      </w:r>
-      <w:proofErr w:type="gramStart"/>
-      <w:r>
-        <w:rPr>
-          <w:lang w:val="en-US"/>
-        </w:rPr>
-        <w:t>Click(</w:t>
-      </w:r>
-      <w:proofErr w:type="gramEnd"/>
-      <w:r>
-        <w:rPr>
-          <w:lang w:val="en-US"/>
-        </w:rPr>
-        <w:t xml:space="preserve">object sender, </w:t>
-      </w:r>
-      <w:proofErr w:type="spellStart"/>
-      <w:r>
-        <w:rPr>
-          <w:lang w:val="en-US"/>
-        </w:rPr>
-        <w:t>EventArgs</w:t>
-      </w:r>
-      <w:proofErr w:type="spellEnd"/>
-      <w:r>
-        <w:rPr>
-          <w:lang w:val="en-US"/>
-        </w:rPr>
-        <w:t xml:space="preserve"> e)</w:t>
-      </w:r>
-    </w:p>
-    <w:p>
-      <w:pPr>
-        <w:rPr>
-          <w:lang w:val="en-US"/>
-        </w:rPr>
-      </w:pPr>
-      <w:r>
-        <w:rPr>
-          <w:lang w:val="en-US"/>
-        </w:rPr>
-        <w:t xml:space="preserve">        {</w:t>
-      </w:r>
-    </w:p>
-    <w:p>
-      <w:pPr>
-        <w:rPr>
-          <w:lang w:val="en-US"/>
-        </w:rPr>
-      </w:pPr>
-      <w:r>
-        <w:rPr>
-          <w:lang w:val="en-US"/>
-        </w:rPr>
-        <w:t xml:space="preserve">            int n = </w:t>
-      </w:r>
-      <w:proofErr w:type="spellStart"/>
-      <w:proofErr w:type="gramStart"/>
-      <w:r>
-        <w:rPr>
-          <w:lang w:val="en-US"/>
-        </w:rPr>
-        <w:t>int.Parse</w:t>
-      </w:r>
-      <w:proofErr w:type="spellEnd"/>
-      <w:proofErr w:type="gramEnd"/>
-      <w:r>
-        <w:rPr>
-          <w:lang w:val="en-US"/>
-        </w:rPr>
-        <w:t>(textBox1.Text);</w:t>
-      </w:r>
-    </w:p>
-    <w:p>
-      <w:pPr>
-        <w:rPr>
-          <w:lang w:val="en-US"/>
-        </w:rPr>
-      </w:pPr>
-      <w:r>
-        <w:rPr>
-          <w:lang w:val="en-US"/>
-        </w:rPr>
-        <w:t xml:space="preserve">            textBox2.Text = </w:t>
-      </w:r>
-      <w:proofErr w:type="spellStart"/>
-      <w:r>
-        <w:rPr>
-          <w:lang w:val="en-US"/>
-        </w:rPr>
-        <w:t>CalculateFactorial</w:t>
-      </w:r>
-      <w:proofErr w:type="spellEnd"/>
-      <w:r>
-        <w:rPr>
-          <w:lang w:val="en-US"/>
-        </w:rPr>
-        <w:t>(n</w:t>
-      </w:r>
-      <w:proofErr w:type="gramStart"/>
-      <w:r>
-        <w:rPr>
-          <w:lang w:val="en-US"/>
-        </w:rPr>
-        <w:t>).</w:t>
-      </w:r>
-      <w:proofErr w:type="spellStart"/>
-      <w:r>
-        <w:rPr>
-          <w:lang w:val="en-US"/>
-        </w:rPr>
-        <w:t>ToString</w:t>
-      </w:r>
-      <w:proofErr w:type="spellEnd"/>
-      <w:proofErr w:type="gramEnd"/>
-      <w:r>
-        <w:rPr>
-          <w:lang w:val="en-US"/>
-        </w:rPr>
-        <w:t>();</w:t>
-      </w:r>
-    </w:p>
-    <w:p>
-      <w:r>
-        <w:rPr>
-          <w:lang w:val="en-US"/>
-        </w:rPr>
-        <w:t xml:space="preserve">        </w:t>
-      </w:r>
+      <w:r>
+        <w:t xml:space="preserve">    }</w:t>
+      </w:r>
+    </w:p>
+    <w:p>
+      <w:pPr>
+        <w:rPr>
+          <w:lang w:val="en-US"/>
+        </w:rPr>
+      </w:pPr>
       <w:r>
         <w:t>}</w:t>
       </w:r>
     </w:p>
     <w:p>
       <w:r>
-        <w:t xml:space="preserve">    }</w:t>
-      </w:r>
-    </w:p>
-    <w:p>
-      <w:r>
-        <w:t>}</w:t>
+        <w:rPr>
+          <w:lang w:val="en-US"/>
+        </w:rPr>
+        <w:lastRenderedPageBreak/>
+        <w:drawing>
+          <wp:inline distT="0" distB="0" distL="0" distR="0" wp14:anchorId="074FD841" wp14:editId="3BA5252B">
+            <wp:extent cx="4107180" cy="5440772"/>
+            <wp:effectExtent l="0" t="0" r="7620" b="7620"/>
+            <wp:docPr id="428811564" name="Рисунок 1"/>
+            <wp:cNvGraphicFramePr>
+              <a:graphicFrameLocks xmlns:a="http://schemas.openxmlformats.org/drawingml/2006/main" noChangeAspect="1"/>
+            </wp:cNvGraphicFramePr>
+            <a:graphic xmlns:a="http://schemas.openxmlformats.org/drawingml/2006/main">
+              <a:graphicData uri="http://schemas.openxmlformats.org/drawingml/2006/picture">
+                <pic:pic xmlns:pic="http://schemas.openxmlformats.org/drawingml/2006/picture">
+                  <pic:nvPicPr>
+                    <pic:cNvPr id="428811564" name=""/>
+                    <pic:cNvPicPr/>
+                  </pic:nvPicPr>
+                  <pic:blipFill>
+                    <a:blip r:embed="rId4"/>
+                    <a:stretch>
+                      <a:fillRect/>
+                    </a:stretch>
+                  </pic:blipFill>
+                  <pic:spPr>
+                    <a:xfrm>
+                      <a:off x="0" y="0"/>
+                      <a:ext cx="4109529" cy="5443883"/>
+                    </a:xfrm>
+                    <a:prstGeom prst="rect">
+                      <a:avLst/>
+                    </a:prstGeom>
+                  </pic:spPr>
+                </pic:pic>
+              </a:graphicData>
+            </a:graphic>
+          </wp:inline>
+        </w:drawing>
       </w:r>
     </w:p>
     <w:p/>
     <w:p>
       <w:r>
+        <w:rPr>
+          <w:noProof/>
+        </w:rPr>
+        <w:lastRenderedPageBreak/>
         <w:drawing>
           <wp:inline distT="0" distB="0" distL="0" distR="0" wp14:anchorId="38F7BE9D" wp14:editId="59D55709">
             <wp:extent cx="5940425" cy="3617595"/>
@@ -632,7 +485,7 @@
                     <pic:cNvPicPr/>
                   </pic:nvPicPr>
                   <pic:blipFill>
-                    <a:blip r:embed="rId4"/>
+                    <a:blip r:embed="rId5"/>
                     <a:stretch>
                       <a:fillRect/>
                     </a:stretch>
@@ -671,10 +524,22 @@
     <w:p/>
     <w:p/>
     <w:p/>
-    <w:p>
+    <w:p/>
+    <w:p>
+      <w:pPr>
+        <w:rPr>
+          <w:lang w:val="en-US"/>
+        </w:rPr>
+      </w:pPr>
       <w:r>
         <w:lastRenderedPageBreak/>
-        <w:t>Задание 2</w:t>
+        <w:t>Задание</w:t>
+      </w:r>
+      <w:r>
+        <w:rPr>
+          <w:lang w:val="en-US"/>
+        </w:rPr>
+        <w:t xml:space="preserve"> 2</w:t>
       </w:r>
     </w:p>
     <w:p>
@@ -713,21 +578,7 @@
         <w:rPr>
           <w:lang w:val="en-US"/>
         </w:rPr>
-        <w:t xml:space="preserve">    public partial class Form</w:t>
-      </w:r>
-      <w:proofErr w:type="gramStart"/>
-      <w:r>
-        <w:rPr>
-          <w:lang w:val="en-US"/>
-        </w:rPr>
-        <w:t>1 :</w:t>
-      </w:r>
-      <w:proofErr w:type="gramEnd"/>
-      <w:r>
-        <w:rPr>
-          <w:lang w:val="en-US"/>
-        </w:rPr>
-        <w:t xml:space="preserve"> Form</w:t>
+        <w:t xml:space="preserve">    public partial class Form1 : Form</w:t>
       </w:r>
     </w:p>
     <w:p>
@@ -779,21 +630,325 @@
         <w:rPr>
           <w:lang w:val="en-US"/>
         </w:rPr>
+        <w:t xml:space="preserve">            InitializeComponent();</w:t>
+      </w:r>
+    </w:p>
+    <w:p>
+      <w:pPr>
+        <w:rPr>
+          <w:lang w:val="en-US"/>
+        </w:rPr>
+      </w:pPr>
+      <w:r>
+        <w:rPr>
+          <w:lang w:val="en-US"/>
+        </w:rPr>
+        <w:t xml:space="preserve">        }</w:t>
+      </w:r>
+    </w:p>
+    <w:p>
+      <w:pPr>
+        <w:rPr>
+          <w:lang w:val="en-US"/>
+        </w:rPr>
+      </w:pPr>
+    </w:p>
+    <w:p>
+      <w:pPr>
+        <w:rPr>
+          <w:lang w:val="en-US"/>
+        </w:rPr>
+      </w:pPr>
+      <w:r>
+        <w:rPr>
+          <w:lang w:val="en-US"/>
+        </w:rPr>
+        <w:t xml:space="preserve">        static double CalculateSum(int x, int n)</w:t>
+      </w:r>
+    </w:p>
+    <w:p>
+      <w:pPr>
+        <w:rPr>
+          <w:lang w:val="en-US"/>
+        </w:rPr>
+      </w:pPr>
+      <w:r>
+        <w:rPr>
+          <w:lang w:val="en-US"/>
+        </w:rPr>
+        <w:t xml:space="preserve">        {</w:t>
+      </w:r>
+    </w:p>
+    <w:p>
+      <w:pPr>
+        <w:rPr>
+          <w:lang w:val="en-US"/>
+        </w:rPr>
+      </w:pPr>
+      <w:r>
+        <w:rPr>
+          <w:lang w:val="en-US"/>
+        </w:rPr>
+        <w:t xml:space="preserve">            double totalSum = 0;</w:t>
+      </w:r>
+    </w:p>
+    <w:p>
+      <w:pPr>
+        <w:rPr>
+          <w:lang w:val="en-US"/>
+        </w:rPr>
+      </w:pPr>
+    </w:p>
+    <w:p>
+      <w:r>
+        <w:rPr>
+          <w:lang w:val="en-US"/>
+        </w:rPr>
         <w:t xml:space="preserve">            </w:t>
       </w:r>
-      <w:proofErr w:type="gramStart"/>
-      <w:r>
-        <w:rPr>
-          <w:lang w:val="en-US"/>
-        </w:rPr>
-        <w:t>InitializeComponent(</w:t>
-      </w:r>
-      <w:proofErr w:type="gramEnd"/>
-      <w:r>
-        <w:rPr>
-          <w:lang w:val="en-US"/>
-        </w:rPr>
-        <w:t>);</w:t>
+      <w:r>
+        <w:t xml:space="preserve">// </w:t>
+      </w:r>
+      <w:r>
+        <w:t>Внешняя</w:t>
+      </w:r>
+      <w:r>
+        <w:t xml:space="preserve"> </w:t>
+      </w:r>
+      <w:r>
+        <w:t>сумма</w:t>
+      </w:r>
+      <w:r>
+        <w:t>: ∑(</w:t>
+      </w:r>
+      <w:r>
+        <w:rPr>
+          <w:lang w:val="en-US"/>
+        </w:rPr>
+        <w:t>k</w:t>
+      </w:r>
+      <w:r>
+        <w:t xml:space="preserve">^3 * </w:t>
+      </w:r>
+      <w:r>
+        <w:rPr>
+          <w:lang w:val="en-US"/>
+        </w:rPr>
+        <w:t>innerSum</w:t>
+      </w:r>
+      <w:r>
+        <w:t xml:space="preserve">) </w:t>
+      </w:r>
+      <w:r>
+        <w:t>для</w:t>
+      </w:r>
+      <w:r>
+        <w:t xml:space="preserve"> </w:t>
+      </w:r>
+      <w:r>
+        <w:rPr>
+          <w:lang w:val="en-US"/>
+        </w:rPr>
+        <w:t>k</w:t>
+      </w:r>
+      <w:r>
+        <w:t xml:space="preserve"> </w:t>
+      </w:r>
+      <w:r>
+        <w:t>от</w:t>
+      </w:r>
+      <w:r>
+        <w:t xml:space="preserve"> 1 </w:t>
+      </w:r>
+      <w:r>
+        <w:t>до</w:t>
+      </w:r>
+      <w:r>
+        <w:t xml:space="preserve"> </w:t>
+      </w:r>
+      <w:r>
+        <w:rPr>
+          <w:lang w:val="en-US"/>
+        </w:rPr>
+        <w:t>n</w:t>
+      </w:r>
+    </w:p>
+    <w:p>
+      <w:pPr>
+        <w:rPr>
+          <w:lang w:val="en-US"/>
+        </w:rPr>
+      </w:pPr>
+      <w:r>
+        <w:rPr>
+          <w:lang w:val="en-US"/>
+        </w:rPr>
+        <w:t xml:space="preserve">            </w:t>
+      </w:r>
+      <w:r>
+        <w:rPr>
+          <w:lang w:val="en-US"/>
+        </w:rPr>
+        <w:t>for (int k = 1; k &lt;= n; k++)</w:t>
+      </w:r>
+    </w:p>
+    <w:p>
+      <w:r>
+        <w:rPr>
+          <w:lang w:val="en-US"/>
+        </w:rPr>
+        <w:t xml:space="preserve">            </w:t>
+      </w:r>
+      <w:r>
+        <w:t>{</w:t>
+      </w:r>
+    </w:p>
+    <w:p>
+      <w:pPr>
+        <w:rPr>
+          <w:lang w:val="en-US"/>
+        </w:rPr>
+      </w:pPr>
+      <w:r>
+        <w:t xml:space="preserve">                double innerSum = 0;</w:t>
+      </w:r>
+      <w:r>
+        <w:rPr>
+          <w:lang w:val="en-US"/>
+        </w:rPr>
+        <w:t xml:space="preserve"> </w:t>
+      </w:r>
+    </w:p>
+    <w:p/>
+    <w:p>
+      <w:r>
+        <w:t xml:space="preserve">                // Внутренняя сумма: ∑((k-1)^2 + x) для n от 1 до 15</w:t>
+      </w:r>
+    </w:p>
+    <w:p>
+      <w:r>
+        <w:t xml:space="preserve">                for (int m = 1; m &lt;= 15; m++) // Используем m вместо n, чтобы избежать путаницы</w:t>
+      </w:r>
+    </w:p>
+    <w:p>
+      <w:pPr>
+        <w:rPr>
+          <w:lang w:val="en-US"/>
+        </w:rPr>
+      </w:pPr>
+      <w:r>
+        <w:t xml:space="preserve">                </w:t>
+      </w:r>
+      <w:r>
+        <w:rPr>
+          <w:lang w:val="en-US"/>
+        </w:rPr>
+        <w:t>{</w:t>
+      </w:r>
+    </w:p>
+    <w:p>
+      <w:pPr>
+        <w:rPr>
+          <w:lang w:val="en-US"/>
+        </w:rPr>
+      </w:pPr>
+      <w:r>
+        <w:rPr>
+          <w:lang w:val="en-US"/>
+        </w:rPr>
+        <w:t xml:space="preserve">                    innerSum += Math.Pow(k - 1, 2) + x;</w:t>
+      </w:r>
+    </w:p>
+    <w:p>
+      <w:pPr>
+        <w:rPr>
+          <w:lang w:val="en-US"/>
+        </w:rPr>
+      </w:pPr>
+      <w:r>
+        <w:rPr>
+          <w:lang w:val="en-US"/>
+        </w:rPr>
+        <w:t xml:space="preserve">                }</w:t>
+      </w:r>
+    </w:p>
+    <w:p>
+      <w:pPr>
+        <w:rPr>
+          <w:lang w:val="en-US"/>
+        </w:rPr>
+      </w:pPr>
+    </w:p>
+    <w:p>
+      <w:pPr>
+        <w:rPr>
+          <w:lang w:val="en-US"/>
+        </w:rPr>
+      </w:pPr>
+      <w:r>
+        <w:rPr>
+          <w:lang w:val="en-US"/>
+        </w:rPr>
+        <w:t xml:space="preserve">                // </w:t>
+      </w:r>
+      <w:r>
+        <w:t>Внешняя</w:t>
+      </w:r>
+      <w:r>
+        <w:rPr>
+          <w:lang w:val="en-US"/>
+        </w:rPr>
+        <w:t xml:space="preserve"> </w:t>
+      </w:r>
+      <w:r>
+        <w:t>сумма</w:t>
+      </w:r>
+      <w:r>
+        <w:rPr>
+          <w:lang w:val="en-US"/>
+        </w:rPr>
+        <w:t>: k^3 * innerSum</w:t>
+      </w:r>
+    </w:p>
+    <w:p>
+      <w:pPr>
+        <w:rPr>
+          <w:lang w:val="en-US"/>
+        </w:rPr>
+      </w:pPr>
+      <w:r>
+        <w:rPr>
+          <w:lang w:val="en-US"/>
+        </w:rPr>
+        <w:t xml:space="preserve">                totalSum += Math.Pow(k, 3) * innerSum;</w:t>
+      </w:r>
+    </w:p>
+    <w:p>
+      <w:r>
+        <w:rPr>
+          <w:lang w:val="en-US"/>
+        </w:rPr>
+        <w:t xml:space="preserve">            </w:t>
+      </w:r>
+      <w:r>
+        <w:t>}</w:t>
+      </w:r>
+    </w:p>
+    <w:p/>
+    <w:p>
+      <w:pPr>
+        <w:rPr>
+          <w:lang w:val="en-US"/>
+        </w:rPr>
+      </w:pPr>
+      <w:r>
+        <w:t xml:space="preserve">            </w:t>
+      </w:r>
+      <w:r>
+        <w:rPr>
+          <w:lang w:val="en-US"/>
+        </w:rPr>
+        <w:t>return totalSum;</w:t>
       </w:r>
     </w:p>
     <w:p>
@@ -826,21 +981,8 @@
         <w:rPr>
           <w:lang w:val="en-US"/>
         </w:rPr>
-        <w:t xml:space="preserve">        static double </w:t>
-      </w:r>
-      <w:proofErr w:type="gramStart"/>
-      <w:r>
-        <w:rPr>
-          <w:lang w:val="en-US"/>
-        </w:rPr>
-        <w:t>CalculateSum(</w:t>
-      </w:r>
-      <w:proofErr w:type="gramEnd"/>
-      <w:r>
-        <w:rPr>
-          <w:lang w:val="en-US"/>
-        </w:rPr>
-        <w:t>int x, int n)</w:t>
+        <w:lastRenderedPageBreak/>
+        <w:t xml:space="preserve">        private void button1_Click(object sender, EventArgs e)</w:t>
       </w:r>
     </w:p>
     <w:p>
@@ -866,455 +1008,115 @@
         <w:rPr>
           <w:lang w:val="en-US"/>
         </w:rPr>
-        <w:t xml:space="preserve">            double totalSum = 0;</w:t>
-      </w:r>
-    </w:p>
-    <w:p>
-      <w:pPr>
-        <w:rPr>
-          <w:lang w:val="en-US"/>
-        </w:rPr>
-      </w:pPr>
-    </w:p>
-    <w:p>
-      <w:pPr>
-        <w:rPr>
-          <w:lang w:val="en-US"/>
-        </w:rPr>
-      </w:pPr>
-      <w:r>
-        <w:rPr>
-          <w:lang w:val="en-US"/>
-        </w:rPr>
-        <w:t xml:space="preserve">            // </w:t>
-      </w:r>
-      <w:r>
-        <w:t>Внешняя</w:t>
-      </w:r>
-      <w:r>
-        <w:rPr>
-          <w:lang w:val="en-US"/>
-        </w:rPr>
-        <w:t xml:space="preserve"> </w:t>
-      </w:r>
-      <w:r>
-        <w:t>сумма</w:t>
-      </w:r>
-      <w:r>
-        <w:rPr>
-          <w:lang w:val="en-US"/>
-        </w:rPr>
-        <w:t xml:space="preserve">: </w:t>
-      </w:r>
-      <w:proofErr w:type="gramStart"/>
-      <w:r>
-        <w:rPr>
-          <w:lang w:val="en-US"/>
-        </w:rPr>
-        <w:t>∑(</w:t>
-      </w:r>
-      <w:proofErr w:type="gramEnd"/>
-      <w:r>
-        <w:rPr>
-          <w:lang w:val="en-US"/>
-        </w:rPr>
-        <w:t xml:space="preserve">k^3 * innerSum) </w:t>
-      </w:r>
-      <w:r>
-        <w:t>для</w:t>
-      </w:r>
-      <w:r>
-        <w:rPr>
-          <w:lang w:val="en-US"/>
-        </w:rPr>
-        <w:t xml:space="preserve"> k </w:t>
-      </w:r>
-      <w:r>
-        <w:t>от</w:t>
-      </w:r>
-      <w:r>
-        <w:rPr>
-          <w:lang w:val="en-US"/>
-        </w:rPr>
-        <w:t xml:space="preserve"> 1 </w:t>
-      </w:r>
-      <w:r>
-        <w:t>до</w:t>
-      </w:r>
-      <w:r>
-        <w:rPr>
-          <w:lang w:val="en-US"/>
-        </w:rPr>
-        <w:t xml:space="preserve"> n</w:t>
-      </w:r>
-    </w:p>
-    <w:p>
-      <w:pPr>
-        <w:rPr>
-          <w:lang w:val="en-US"/>
-        </w:rPr>
-      </w:pPr>
-      <w:r>
-        <w:rPr>
-          <w:lang w:val="en-US"/>
-        </w:rPr>
-        <w:t xml:space="preserve">            for (int k = 1; k &lt;= n; k++)</w:t>
-      </w:r>
-    </w:p>
-    <w:p>
-      <w:r>
-        <w:rPr>
-          <w:lang w:val="en-US"/>
-        </w:rPr>
-        <w:t xml:space="preserve">            </w:t>
-      </w:r>
-      <w:r>
-        <w:t>{</w:t>
-      </w:r>
-    </w:p>
-    <w:p>
-      <w:r>
-        <w:t xml:space="preserve">                </w:t>
-      </w:r>
-      <w:proofErr w:type="spellStart"/>
-      <w:r>
-        <w:t>double</w:t>
-      </w:r>
-      <w:proofErr w:type="spellEnd"/>
-      <w:r>
-        <w:t xml:space="preserve"> </w:t>
-      </w:r>
-      <w:proofErr w:type="spellStart"/>
-      <w:r>
-        <w:t>innerSum</w:t>
-      </w:r>
-      <w:proofErr w:type="spellEnd"/>
-      <w:r>
-        <w:t xml:space="preserve"> = 0;</w:t>
+        <w:t xml:space="preserve">            int x = int.Parse(textBox1.Text);</w:t>
+      </w:r>
+    </w:p>
+    <w:p>
+      <w:pPr>
+        <w:rPr>
+          <w:lang w:val="en-US"/>
+        </w:rPr>
+      </w:pPr>
+      <w:r>
+        <w:rPr>
+          <w:lang w:val="en-US"/>
+        </w:rPr>
+        <w:t xml:space="preserve">            int n = int.Parse(textBox2.Text);</w:t>
+      </w:r>
+    </w:p>
+    <w:p>
+      <w:pPr>
+        <w:rPr>
+          <w:lang w:val="en-US"/>
+        </w:rPr>
+      </w:pPr>
+      <w:r>
+        <w:rPr>
+          <w:lang w:val="en-US"/>
+        </w:rPr>
+        <w:t xml:space="preserve">            textBox3.Text = CalculateSum(x, n).ToString();</w:t>
+      </w:r>
+    </w:p>
+    <w:p>
+      <w:r>
+        <w:rPr>
+          <w:lang w:val="en-US"/>
+        </w:rPr>
+        <w:t xml:space="preserve">        </w:t>
+      </w:r>
+      <w:r>
+        <w:t>}</w:t>
+      </w:r>
+    </w:p>
+    <w:p>
+      <w:r>
+        <w:t xml:space="preserve">    }</w:t>
+      </w:r>
+    </w:p>
+    <w:p>
+      <w:pPr>
+        <w:rPr>
+          <w:lang w:val="en-US"/>
+        </w:rPr>
+      </w:pPr>
+      <w:r>
+        <w:t>}</w:t>
+      </w:r>
+    </w:p>
+    <w:p>
+      <w:pPr>
+        <w:rPr>
+          <w:lang w:val="en-US"/>
+        </w:rPr>
+      </w:pPr>
+      <w:r>
+        <w:rPr>
+          <w:lang w:val="en-US"/>
+        </w:rPr>
+        <w:drawing>
+          <wp:inline distT="0" distB="0" distL="0" distR="0" wp14:anchorId="7CF198EF" wp14:editId="5B8509C6">
+            <wp:extent cx="2353003" cy="6668431"/>
+            <wp:effectExtent l="0" t="0" r="9525" b="0"/>
+            <wp:docPr id="1019974106" name="Рисунок 1"/>
+            <wp:cNvGraphicFramePr>
+              <a:graphicFrameLocks xmlns:a="http://schemas.openxmlformats.org/drawingml/2006/main" noChangeAspect="1"/>
+            </wp:cNvGraphicFramePr>
+            <a:graphic xmlns:a="http://schemas.openxmlformats.org/drawingml/2006/main">
+              <a:graphicData uri="http://schemas.openxmlformats.org/drawingml/2006/picture">
+                <pic:pic xmlns:pic="http://schemas.openxmlformats.org/drawingml/2006/picture">
+                  <pic:nvPicPr>
+                    <pic:cNvPr id="1019974106" name=""/>
+                    <pic:cNvPicPr/>
+                  </pic:nvPicPr>
+                  <pic:blipFill>
+                    <a:blip r:embed="rId6"/>
+                    <a:stretch>
+                      <a:fillRect/>
+                    </a:stretch>
+                  </pic:blipFill>
+                  <pic:spPr>
+                    <a:xfrm>
+                      <a:off x="0" y="0"/>
+                      <a:ext cx="2353003" cy="6668431"/>
+                    </a:xfrm>
+                    <a:prstGeom prst="rect">
+                      <a:avLst/>
+                    </a:prstGeom>
+                  </pic:spPr>
+                </pic:pic>
+              </a:graphicData>
+            </a:graphic>
+          </wp:inline>
+        </w:drawing>
       </w:r>
     </w:p>
     <w:p/>
     <w:p>
       <w:r>
-        <w:t xml:space="preserve">                // Внутренняя сумма: ∑((k-</w:t>
-      </w:r>
-      <w:proofErr w:type="gramStart"/>
-      <w:r>
-        <w:t>1)^</w:t>
-      </w:r>
-      <w:proofErr w:type="gramEnd"/>
-      <w:r>
-        <w:t>2 + x) для n от 1 до 15</w:t>
-      </w:r>
-    </w:p>
-    <w:p>
-      <w:r>
-        <w:t xml:space="preserve">                </w:t>
-      </w:r>
-      <w:proofErr w:type="spellStart"/>
-      <w:r>
-        <w:t>for</w:t>
-      </w:r>
-      <w:proofErr w:type="spellEnd"/>
-      <w:r>
-        <w:t xml:space="preserve"> (</w:t>
-      </w:r>
-      <w:proofErr w:type="spellStart"/>
-      <w:r>
-        <w:t>int</w:t>
-      </w:r>
-      <w:proofErr w:type="spellEnd"/>
-      <w:r>
-        <w:t xml:space="preserve"> m = 1; m &lt;= 15; m++) // Используем m вместо n, чтобы избежать путаницы</w:t>
-      </w:r>
-    </w:p>
-    <w:p>
-      <w:pPr>
-        <w:rPr>
-          <w:lang w:val="en-US"/>
-        </w:rPr>
-      </w:pPr>
-      <w:r>
-        <w:t xml:space="preserve">                </w:t>
-      </w:r>
-      <w:r>
-        <w:rPr>
-          <w:lang w:val="en-US"/>
-        </w:rPr>
-        <w:t>{</w:t>
-      </w:r>
-    </w:p>
-    <w:p>
-      <w:pPr>
-        <w:rPr>
-          <w:lang w:val="en-US"/>
-        </w:rPr>
-      </w:pPr>
-      <w:r>
-        <w:rPr>
-          <w:lang w:val="en-US"/>
-        </w:rPr>
-        <w:t xml:space="preserve">                    innerSum += Math.Pow(k - 1, 2) + x;</w:t>
-      </w:r>
-    </w:p>
-    <w:p>
-      <w:pPr>
-        <w:rPr>
-          <w:lang w:val="en-US"/>
-        </w:rPr>
-      </w:pPr>
-      <w:r>
-        <w:rPr>
-          <w:lang w:val="en-US"/>
-        </w:rPr>
-        <w:t xml:space="preserve">                }</w:t>
-      </w:r>
-    </w:p>
-    <w:p>
-      <w:pPr>
-        <w:rPr>
-          <w:lang w:val="en-US"/>
-        </w:rPr>
-      </w:pPr>
-    </w:p>
-    <w:p>
-      <w:pPr>
-        <w:rPr>
-          <w:lang w:val="en-US"/>
-        </w:rPr>
-      </w:pPr>
-      <w:r>
-        <w:rPr>
-          <w:lang w:val="en-US"/>
-        </w:rPr>
-        <w:t xml:space="preserve">                // </w:t>
-      </w:r>
-      <w:r>
-        <w:t>Внешняя</w:t>
-      </w:r>
-      <w:r>
-        <w:rPr>
-          <w:lang w:val="en-US"/>
-        </w:rPr>
-        <w:t xml:space="preserve"> </w:t>
-      </w:r>
-      <w:r>
-        <w:t>сумма</w:t>
-      </w:r>
-      <w:r>
-        <w:rPr>
-          <w:lang w:val="en-US"/>
-        </w:rPr>
-        <w:t>: k^3 * innerSum</w:t>
-      </w:r>
-    </w:p>
-    <w:p>
-      <w:pPr>
-        <w:rPr>
-          <w:lang w:val="en-US"/>
-        </w:rPr>
-      </w:pPr>
-      <w:r>
-        <w:rPr>
-          <w:lang w:val="en-US"/>
-        </w:rPr>
-        <w:t xml:space="preserve">                totalSum += Math.Pow(k, 3) * innerSum;</w:t>
-      </w:r>
-    </w:p>
-    <w:p>
-      <w:r>
-        <w:rPr>
-          <w:lang w:val="en-US"/>
-        </w:rPr>
-        <w:t xml:space="preserve">            </w:t>
-      </w:r>
-      <w:r>
-        <w:t>}</w:t>
-      </w:r>
-    </w:p>
-    <w:p/>
-    <w:p>
-      <w:pPr>
-        <w:rPr>
-          <w:lang w:val="en-US"/>
-        </w:rPr>
-      </w:pPr>
-      <w:r>
-        <w:t xml:space="preserve">            </w:t>
-      </w:r>
-      <w:r>
-        <w:rPr>
-          <w:lang w:val="en-US"/>
-        </w:rPr>
-        <w:t>return totalSum;</w:t>
-      </w:r>
-    </w:p>
-    <w:p>
-      <w:pPr>
-        <w:rPr>
-          <w:lang w:val="en-US"/>
-        </w:rPr>
-      </w:pPr>
-      <w:r>
-        <w:rPr>
-          <w:lang w:val="en-US"/>
-        </w:rPr>
-        <w:t xml:space="preserve">        }</w:t>
-      </w:r>
-    </w:p>
-    <w:p>
-      <w:pPr>
-        <w:rPr>
-          <w:lang w:val="en-US"/>
-        </w:rPr>
-      </w:pPr>
-    </w:p>
-    <w:p>
-      <w:pPr>
-        <w:rPr>
-          <w:lang w:val="en-US"/>
-        </w:rPr>
-      </w:pPr>
-      <w:r>
-        <w:rPr>
-          <w:lang w:val="en-US"/>
+        <w:rPr>
+          <w:noProof/>
         </w:rPr>
         <w:lastRenderedPageBreak/>
-        <w:t xml:space="preserve">        private void button1_</w:t>
-      </w:r>
-      <w:proofErr w:type="gramStart"/>
-      <w:r>
-        <w:rPr>
-          <w:lang w:val="en-US"/>
-        </w:rPr>
-        <w:t>Click(</w:t>
-      </w:r>
-      <w:proofErr w:type="gramEnd"/>
-      <w:r>
-        <w:rPr>
-          <w:lang w:val="en-US"/>
-        </w:rPr>
-        <w:t>object sender, EventArgs e)</w:t>
-      </w:r>
-    </w:p>
-    <w:p>
-      <w:pPr>
-        <w:rPr>
-          <w:lang w:val="en-US"/>
-        </w:rPr>
-      </w:pPr>
-      <w:r>
-        <w:rPr>
-          <w:lang w:val="en-US"/>
-        </w:rPr>
-        <w:t xml:space="preserve">        {</w:t>
-      </w:r>
-    </w:p>
-    <w:p>
-      <w:pPr>
-        <w:rPr>
-          <w:lang w:val="en-US"/>
-        </w:rPr>
-      </w:pPr>
-      <w:r>
-        <w:rPr>
-          <w:lang w:val="en-US"/>
-        </w:rPr>
-        <w:t xml:space="preserve">            int x = </w:t>
-      </w:r>
-      <w:proofErr w:type="gramStart"/>
-      <w:r>
-        <w:rPr>
-          <w:lang w:val="en-US"/>
-        </w:rPr>
-        <w:t>int.Parse</w:t>
-      </w:r>
-      <w:proofErr w:type="gramEnd"/>
-      <w:r>
-        <w:rPr>
-          <w:lang w:val="en-US"/>
-        </w:rPr>
-        <w:t>(textBox1.Text);</w:t>
-      </w:r>
-    </w:p>
-    <w:p>
-      <w:pPr>
-        <w:rPr>
-          <w:lang w:val="en-US"/>
-        </w:rPr>
-      </w:pPr>
-      <w:r>
-        <w:rPr>
-          <w:lang w:val="en-US"/>
-        </w:rPr>
-        <w:t xml:space="preserve">            int n = </w:t>
-      </w:r>
-      <w:proofErr w:type="gramStart"/>
-      <w:r>
-        <w:rPr>
-          <w:lang w:val="en-US"/>
-        </w:rPr>
-        <w:t>int.Parse</w:t>
-      </w:r>
-      <w:proofErr w:type="gramEnd"/>
-      <w:r>
-        <w:rPr>
-          <w:lang w:val="en-US"/>
-        </w:rPr>
-        <w:t>(textBox2.Text);</w:t>
-      </w:r>
-    </w:p>
-    <w:p>
-      <w:pPr>
-        <w:rPr>
-          <w:lang w:val="en-US"/>
-        </w:rPr>
-      </w:pPr>
-      <w:r>
-        <w:rPr>
-          <w:lang w:val="en-US"/>
-        </w:rPr>
-        <w:t xml:space="preserve">            textBox3.Text = </w:t>
-      </w:r>
-      <w:proofErr w:type="gramStart"/>
-      <w:r>
-        <w:rPr>
-          <w:lang w:val="en-US"/>
-        </w:rPr>
-        <w:t>CalculateSum(</w:t>
-      </w:r>
-      <w:proofErr w:type="gramEnd"/>
-      <w:r>
-        <w:rPr>
-          <w:lang w:val="en-US"/>
-        </w:rPr>
-        <w:t>x, n).ToString();</w:t>
-      </w:r>
-    </w:p>
-    <w:p>
-      <w:r>
-        <w:rPr>
-          <w:lang w:val="en-US"/>
-        </w:rPr>
-        <w:t xml:space="preserve">        </w:t>
-      </w:r>
-      <w:r>
-        <w:t>}</w:t>
-      </w:r>
-    </w:p>
-    <w:p>
-      <w:r>
-        <w:t xml:space="preserve">    }</w:t>
-      </w:r>
-    </w:p>
-    <w:p>
-      <w:r>
-        <w:t>}</w:t>
-      </w:r>
-    </w:p>
-    <w:p/>
-    <w:p>
-      <w:r>
         <w:drawing>
           <wp:inline distT="0" distB="0" distL="0" distR="0" wp14:anchorId="389D800C" wp14:editId="754CFB9A">
             <wp:extent cx="5940425" cy="3622040"/>
@@ -1331,7 +1133,7 @@
                     <pic:cNvPicPr/>
                   </pic:nvPicPr>
                   <pic:blipFill>
-                    <a:blip r:embed="rId5"/>
+                    <a:blip r:embed="rId7"/>
                     <a:stretch>
                       <a:fillRect/>
                     </a:stretch>
@@ -1963,6 +1765,7 @@
   <w:style w:type="character" w:default="1" w:styleId="a0">
     <w:name w:val="Default Paragraph Font"/>
     <w:uiPriority w:val="1"/>
+    <w:semiHidden/>
     <w:unhideWhenUsed/>
   </w:style>
   <w:style w:type="table" w:default="1" w:styleId="a1">

</xml_diff>